<commit_message>
chỉnh sửa bố cục, màu chữ, size chữ, font chữ...
</commit_message>
<xml_diff>
--- a/document/Nhom001-PA1/Nhom001-PA1-Evaluation.docx
+++ b/document/Nhom001-PA1/Nhom001-PA1-Evaluation.docx
@@ -1,12 +1,12 @@
 
 <file path=word/document.xml><?xml version="1.0" encoding="utf-8"?>
-<w:document xmlns:wpc="http://schemas.microsoft.com/office/word/2010/wordprocessingCanvas" xmlns:cx="http://schemas.microsoft.com/office/drawing/2014/chartex" xmlns:cx1="http://schemas.microsoft.com/office/drawing/2015/9/8/chartex" xmlns:mc="http://schemas.openxmlformats.org/markup-compatibility/2006" xmlns:o="urn:schemas-microsoft-com:office:office" xmlns:r="http://schemas.openxmlformats.org/officeDocument/2006/relationships" xmlns:m="http://schemas.openxmlformats.org/officeDocument/2006/math" xmlns:v="urn:schemas-microsoft-com:vml" xmlns:wp14="http://schemas.microsoft.com/office/word/2010/wordprocessingDrawing" xmlns:wp="http://schemas.openxmlformats.org/drawingml/2006/wordprocessingDrawing" xmlns:w10="urn:schemas-microsoft-com:office:word" xmlns:w="http://schemas.openxmlformats.org/wordprocessingml/2006/main" xmlns:w14="http://schemas.microsoft.com/office/word/2010/wordml" xmlns:w15="http://schemas.microsoft.com/office/word/2012/wordml" xmlns:w16se="http://schemas.microsoft.com/office/word/2015/wordml/symex" xmlns:wpg="http://schemas.microsoft.com/office/word/2010/wordprocessingGroup" xmlns:wpi="http://schemas.microsoft.com/office/word/2010/wordprocessingInk" xmlns:wne="http://schemas.microsoft.com/office/word/2006/wordml" xmlns:wps="http://schemas.microsoft.com/office/word/2010/wordprocessingShape" mc:Ignorable="w14 w15 w16se wp14">
+<w:document xmlns:wpc="http://schemas.microsoft.com/office/word/2010/wordprocessingCanvas" xmlns:cx="http://schemas.microsoft.com/office/drawing/2014/chartex" xmlns:cx1="http://schemas.microsoft.com/office/drawing/2015/9/8/chartex" xmlns:cx2="http://schemas.microsoft.com/office/drawing/2015/10/21/chartex" xmlns:cx3="http://schemas.microsoft.com/office/drawing/2016/5/9/chartex" xmlns:cx4="http://schemas.microsoft.com/office/drawing/2016/5/10/chartex" xmlns:cx5="http://schemas.microsoft.com/office/drawing/2016/5/11/chartex" xmlns:mc="http://schemas.openxmlformats.org/markup-compatibility/2006" xmlns:o="urn:schemas-microsoft-com:office:office" xmlns:r="http://schemas.openxmlformats.org/officeDocument/2006/relationships" xmlns:m="http://schemas.openxmlformats.org/officeDocument/2006/math" xmlns:v="urn:schemas-microsoft-com:vml" xmlns:wp14="http://schemas.microsoft.com/office/word/2010/wordprocessingDrawing" xmlns:wp="http://schemas.openxmlformats.org/drawingml/2006/wordprocessingDrawing" xmlns:w10="urn:schemas-microsoft-com:office:word" xmlns:w="http://schemas.openxmlformats.org/wordprocessingml/2006/main" xmlns:w14="http://schemas.microsoft.com/office/word/2010/wordml" xmlns:w15="http://schemas.microsoft.com/office/word/2012/wordml" xmlns:w16se="http://schemas.microsoft.com/office/word/2015/wordml/symex" xmlns:wpg="http://schemas.microsoft.com/office/word/2010/wordprocessingGroup" xmlns:wpi="http://schemas.microsoft.com/office/word/2010/wordprocessingInk" xmlns:wne="http://schemas.microsoft.com/office/word/2006/wordml" xmlns:wps="http://schemas.microsoft.com/office/word/2010/wordprocessingShape" mc:Ignorable="w14 w15 w16se wp14">
   <w:body>
-    <w:bookmarkStart w:id="0" w:name="_Toc321147011" w:displacedByCustomXml="next"/>
-    <w:bookmarkStart w:id="1" w:name="_Toc318189312" w:displacedByCustomXml="next"/>
+    <w:bookmarkStart w:id="0" w:name="_Toc321147149" w:displacedByCustomXml="next"/>
+    <w:bookmarkStart w:id="1" w:name="_Toc318188227" w:displacedByCustomXml="next"/>
     <w:bookmarkStart w:id="2" w:name="_Toc318188327" w:displacedByCustomXml="next"/>
-    <w:bookmarkStart w:id="3" w:name="_Toc318188227" w:displacedByCustomXml="next"/>
-    <w:bookmarkStart w:id="4" w:name="_Toc321147149" w:displacedByCustomXml="next"/>
+    <w:bookmarkStart w:id="3" w:name="_Toc318189312" w:displacedByCustomXml="next"/>
+    <w:bookmarkStart w:id="4" w:name="_Toc321147011" w:displacedByCustomXml="next"/>
     <w:sdt>
       <w:sdtPr>
         <w:rPr>
@@ -27,7 +27,7 @@
       <w:sdtContent>
         <w:p>
           <w:pPr>
-            <w:pStyle w:val="NoSpacing"/>
+            <w:pStyle w:val="KhngDncch"/>
             <w:rPr>
               <w:sz w:val="24"/>
             </w:rPr>
@@ -35,7 +35,7 @@
           <w:r>
             <w:rPr>
               <w:noProof/>
-              <w:lang w:val="vi-VN" w:eastAsia="vi-VN"/>
+              <w:lang w:val="en-GB" w:eastAsia="en-GB"/>
             </w:rPr>
             <mc:AlternateContent>
               <mc:Choice Requires="wps">
@@ -105,7 +105,7 @@
                                 <w:sdtContent>
                                   <w:p>
                                     <w:pPr>
-                                      <w:pStyle w:val="Title"/>
+                                      <w:pStyle w:val="Tiu"/>
                                       <w:shd w:val="clear" w:color="auto" w:fill="007789" w:themeFill="accent1" w:themeFillShade="BF"/>
                                       <w:rPr>
                                         <w:rFonts w:ascii="Times New Roman" w:hAnsi="Times New Roman" w:cs="Times New Roman"/>
@@ -149,7 +149,7 @@
                               </w:sdt>
                               <w:p>
                                 <w:pPr>
-                                  <w:pStyle w:val="Subtitle"/>
+                                  <w:pStyle w:val="Tiuphu"/>
                                   <w:shd w:val="clear" w:color="auto" w:fill="007789" w:themeFill="accent1" w:themeFillShade="BF"/>
                                   <w:rPr>
                                     <w:color w:val="FFFFFF" w:themeColor="background1"/>
@@ -203,7 +203,7 @@
                           <w:sdtContent>
                             <w:p>
                               <w:pPr>
-                                <w:pStyle w:val="Title"/>
+                                <w:pStyle w:val="Tiu"/>
                                 <w:shd w:val="clear" w:color="auto" w:fill="007789" w:themeFill="accent1" w:themeFillShade="BF"/>
                                 <w:rPr>
                                   <w:rFonts w:ascii="Times New Roman" w:hAnsi="Times New Roman" w:cs="Times New Roman"/>
@@ -247,7 +247,7 @@
                         </w:sdt>
                         <w:p>
                           <w:pPr>
-                            <w:pStyle w:val="Subtitle"/>
+                            <w:pStyle w:val="Tiuphu"/>
                             <w:shd w:val="clear" w:color="auto" w:fill="007789" w:themeFill="accent1" w:themeFillShade="BF"/>
                             <w:rPr>
                               <w:color w:val="FFFFFF" w:themeColor="background1"/>
@@ -266,7 +266,7 @@
             <w:rPr>
               <w:rFonts w:cs="Segoe UI"/>
               <w:noProof/>
-              <w:lang w:val="vi-VN" w:eastAsia="vi-VN"/>
+              <w:lang w:val="en-GB" w:eastAsia="en-GB"/>
             </w:rPr>
             <mc:AlternateContent>
               <mc:Choice Requires="wps">
@@ -425,7 +425,7 @@
           <w:r>
             <w:rPr>
               <w:noProof/>
-              <w:lang w:val="vi-VN" w:eastAsia="vi-VN"/>
+              <w:lang w:val="en-GB" w:eastAsia="en-GB"/>
             </w:rPr>
             <mc:AlternateContent>
               <mc:Choice Requires="wps">
@@ -480,9 +480,15 @@
                               <w:p>
                                 <w:pPr>
                                   <w:pStyle w:val="ContactInfo"/>
+                                  <w:rPr>
+                                    <w:color w:val="auto"/>
+                                  </w:rPr>
                                 </w:pPr>
                                 <w:sdt>
                                   <w:sdtPr>
+                                    <w:rPr>
+                                      <w:color w:val="auto"/>
+                                    </w:rPr>
                                     <w:alias w:val="Name"/>
                                     <w:tag w:val=""/>
                                     <w:id w:val="-304397026"/>
@@ -491,21 +497,25 @@
                                   </w:sdtPr>
                                   <w:sdtEndPr/>
                                   <w:sdtContent>
-                                    <w:proofErr w:type="spellStart"/>
                                     <w:r>
-                                      <w:t>Nhóm</w:t>
-                                    </w:r>
-                                    <w:proofErr w:type="spellEnd"/>
-                                    <w:r>
-                                      <w:t xml:space="preserve"> CIC</w:t>
+                                      <w:rPr>
+                                        <w:color w:val="auto"/>
+                                      </w:rPr>
+                                      <w:t>Nhóm CIC</w:t>
                                     </w:r>
                                   </w:sdtContent>
                                 </w:sdt>
                                 <w:r>
+                                  <w:rPr>
+                                    <w:color w:val="auto"/>
+                                  </w:rPr>
                                   <w:t> | </w:t>
                                 </w:r>
                                 <w:sdt>
                                   <w:sdtPr>
+                                    <w:rPr>
+                                      <w:color w:val="auto"/>
+                                    </w:rPr>
                                     <w:alias w:val="Course Title"/>
                                     <w:tag w:val=""/>
                                     <w:id w:val="-728219936"/>
@@ -515,11 +525,17 @@
                                   <w:sdtEndPr/>
                                   <w:sdtContent>
                                     <w:r>
+                                      <w:rPr>
+                                        <w:color w:val="auto"/>
+                                      </w:rPr>
                                       <w:t>Creative Is C</w:t>
                                     </w:r>
                                   </w:sdtContent>
                                 </w:sdt>
                                 <w:r>
+                                  <w:rPr>
+                                    <w:color w:val="auto"/>
+                                  </w:rPr>
                                   <w:t>ore</w:t>
                                 </w:r>
                               </w:p>
@@ -551,44 +567,62 @@
                         <w:p>
                           <w:pPr>
                             <w:pStyle w:val="ContactInfo"/>
+                            <w:rPr>
+                              <w:color w:val="auto"/>
+                            </w:rPr>
                           </w:pPr>
                           <w:sdt>
                             <w:sdtPr>
+                              <w:rPr>
+                                <w:color w:val="auto"/>
+                              </w:rPr>
                               <w:alias w:val="Name"/>
                               <w:tag w:val=""/>
                               <w:id w:val="-304397026"/>
                               <w:dataBinding w:prefixMappings="xmlns:ns0='http://purl.org/dc/elements/1.1/' xmlns:ns1='http://schemas.openxmlformats.org/package/2006/metadata/core-properties' " w:xpath="/ns1:coreProperties[1]/ns0:creator[1]" w:storeItemID="{6C3C8BC8-F283-45AE-878A-BAB7291924A1}"/>
                               <w:text/>
                             </w:sdtPr>
+                            <w:sdtEndPr/>
                             <w:sdtContent>
-                              <w:proofErr w:type="spellStart"/>
                               <w:r>
-                                <w:t>Nhóm</w:t>
-                              </w:r>
-                              <w:proofErr w:type="spellEnd"/>
-                              <w:r>
-                                <w:t xml:space="preserve"> CIC</w:t>
+                                <w:rPr>
+                                  <w:color w:val="auto"/>
+                                </w:rPr>
+                                <w:t>Nhóm CIC</w:t>
                               </w:r>
                             </w:sdtContent>
                           </w:sdt>
                           <w:r>
+                            <w:rPr>
+                              <w:color w:val="auto"/>
+                            </w:rPr>
                             <w:t> | </w:t>
                           </w:r>
                           <w:sdt>
                             <w:sdtPr>
+                              <w:rPr>
+                                <w:color w:val="auto"/>
+                              </w:rPr>
                               <w:alias w:val="Course Title"/>
                               <w:tag w:val=""/>
                               <w:id w:val="-728219936"/>
                               <w:dataBinding w:prefixMappings="xmlns:ns0='http://purl.org/dc/elements/1.1/' xmlns:ns1='http://schemas.openxmlformats.org/package/2006/metadata/core-properties' " w:xpath="/ns1:coreProperties[1]/ns1:keywords[1]" w:storeItemID="{6C3C8BC8-F283-45AE-878A-BAB7291924A1}"/>
                               <w:text/>
                             </w:sdtPr>
+                            <w:sdtEndPr/>
                             <w:sdtContent>
                               <w:r>
+                                <w:rPr>
+                                  <w:color w:val="auto"/>
+                                </w:rPr>
                                 <w:t>Creative Is C</w:t>
                               </w:r>
                             </w:sdtContent>
                           </w:sdt>
                           <w:r>
+                            <w:rPr>
+                              <w:color w:val="auto"/>
+                            </w:rPr>
                             <w:t>ore</w:t>
                           </w:r>
                         </w:p>
@@ -606,7 +640,7 @@
             <w:rPr>
               <w:rFonts w:cs="Segoe UI"/>
               <w:noProof/>
-              <w:lang w:val="vi-VN" w:eastAsia="vi-VN"/>
+              <w:lang w:val="en-GB" w:eastAsia="en-GB"/>
             </w:rPr>
             <mc:AlternateContent>
               <mc:Choice Requires="wps">
@@ -614,10 +648,10 @@
                   <wp:anchor distT="0" distB="0" distL="114300" distR="114300" simplePos="0" relativeHeight="251665408" behindDoc="0" locked="0" layoutInCell="1" allowOverlap="1" wp14:anchorId="1181EBA1" wp14:editId="403941E0">
                     <wp:simplePos x="0" y="0"/>
                     <wp:positionH relativeFrom="margin">
-                      <wp:align>center</wp:align>
+                      <wp:posOffset>1591393</wp:posOffset>
                     </wp:positionH>
                     <wp:positionV relativeFrom="paragraph">
-                      <wp:posOffset>83185</wp:posOffset>
+                      <wp:posOffset>1426956</wp:posOffset>
                     </wp:positionV>
                     <wp:extent cx="2606040" cy="917575"/>
                     <wp:effectExtent l="0" t="0" r="3810" b="0"/>
@@ -691,7 +725,7 @@
               </mc:Choice>
               <mc:Fallback>
                 <w:pict>
-                  <v:shape w14:anchorId="1181EBA1" id="_x0000_s1029" type="#_x0000_t202" style="position:absolute;margin-left:0;margin-top:6.55pt;width:205.2pt;height:72.25pt;z-index:251665408;visibility:visible;mso-wrap-style:square;mso-width-percent:0;mso-height-percent:200;mso-wrap-distance-left:9pt;mso-wrap-distance-top:0;mso-wrap-distance-right:9pt;mso-wrap-distance-bottom:0;mso-position-horizontal:center;mso-position-horizontal-relative:margin;mso-position-vertical:absolute;mso-position-vertical-relative:text;mso-width-percent:0;mso-height-percent:200;mso-width-relative:margin;mso-height-relative:margin;v-text-anchor:top" o:gfxdata="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" stroked="f">
+                  <v:shape w14:anchorId="1181EBA1" id="_x0000_s1029" type="#_x0000_t202" style="position:absolute;margin-left:125.3pt;margin-top:112.35pt;width:205.2pt;height:72.25pt;z-index:251665408;visibility:visible;mso-wrap-style:square;mso-width-percent:0;mso-height-percent:200;mso-wrap-distance-left:9pt;mso-wrap-distance-top:0;mso-wrap-distance-right:9pt;mso-wrap-distance-bottom:0;mso-position-horizontal:absolute;mso-position-horizontal-relative:margin;mso-position-vertical:absolute;mso-position-vertical-relative:text;mso-width-percent:0;mso-height-percent:200;mso-width-relative:margin;mso-height-relative:margin;v-text-anchor:top" o:gfxdata="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" stroked="f">
                     <v:textbox style="mso-fit-shape-to-text:t">
                       <w:txbxContent>
                         <w:p>
@@ -735,9 +769,9 @@
     <w:bookmarkEnd w:id="0"/>
     <w:p>
       <w:pPr>
-        <w:pStyle w:val="Heading1"/>
+        <w:pStyle w:val="u1"/>
         <w:rPr>
-          <w:rStyle w:val="Heading1Char"/>
+          <w:rStyle w:val="u1Char"/>
           <w:rFonts w:ascii="Times New Roman" w:hAnsi="Times New Roman" w:cs="Times New Roman"/>
           <w:sz w:val="46"/>
           <w:szCs w:val="46"/>
@@ -745,7 +779,7 @@
       </w:pPr>
       <w:r>
         <w:rPr>
-          <w:rStyle w:val="Heading1Char"/>
+          <w:rStyle w:val="u1Char"/>
           <w:rFonts w:ascii="Times New Roman" w:hAnsi="Times New Roman" w:cs="Times New Roman"/>
           <w:sz w:val="46"/>
           <w:szCs w:val="46"/>
@@ -757,7 +791,7 @@
       <w:proofErr w:type="spellStart"/>
       <w:r>
         <w:rPr>
-          <w:rStyle w:val="Heading1Char"/>
+          <w:rStyle w:val="u1Char"/>
           <w:rFonts w:ascii="Times New Roman" w:hAnsi="Times New Roman" w:cs="Times New Roman"/>
           <w:sz w:val="46"/>
           <w:szCs w:val="46"/>
@@ -767,116 +801,25 @@
       <w:proofErr w:type="spellEnd"/>
       <w:r>
         <w:rPr>
-          <w:rStyle w:val="Heading1Char"/>
+          <w:rStyle w:val="u1Char"/>
           <w:rFonts w:ascii="Times New Roman" w:hAnsi="Times New Roman" w:cs="Times New Roman"/>
           <w:sz w:val="46"/>
           <w:szCs w:val="46"/>
         </w:rPr>
-        <w:t xml:space="preserve"> </w:t>
+        <w:t xml:space="preserve"> xét về</w:t>
       </w:r>
-      <w:proofErr w:type="spellStart"/>
       <w:r>
         <w:rPr>
-          <w:rStyle w:val="Heading1Char"/>
+          <w:rStyle w:val="u1Char"/>
           <w:rFonts w:ascii="Times New Roman" w:hAnsi="Times New Roman" w:cs="Times New Roman"/>
           <w:sz w:val="46"/>
           <w:szCs w:val="46"/>
         </w:rPr>
-        <w:t>xét</w:t>
-      </w:r>
-      <w:proofErr w:type="spellEnd"/>
-      <w:r>
-        <w:rPr>
-          <w:rStyle w:val="Heading1Char"/>
-          <w:rFonts w:ascii="Times New Roman" w:hAnsi="Times New Roman" w:cs="Times New Roman"/>
-          <w:sz w:val="46"/>
-          <w:szCs w:val="46"/>
-        </w:rPr>
-        <w:t xml:space="preserve"> </w:t>
-      </w:r>
-      <w:proofErr w:type="spellStart"/>
-      <w:r>
-        <w:rPr>
-          <w:rStyle w:val="Heading1Char"/>
-          <w:rFonts w:ascii="Times New Roman" w:hAnsi="Times New Roman" w:cs="Times New Roman"/>
-          <w:sz w:val="46"/>
-          <w:szCs w:val="46"/>
-        </w:rPr>
-        <w:t>về</w:t>
-      </w:r>
-      <w:proofErr w:type="spellEnd"/>
-      <w:r>
-        <w:rPr>
-          <w:rStyle w:val="Heading1Char"/>
-          <w:rFonts w:ascii="Times New Roman" w:hAnsi="Times New Roman" w:cs="Times New Roman"/>
-          <w:sz w:val="46"/>
-          <w:szCs w:val="46"/>
-        </w:rPr>
-        <w:t xml:space="preserve"> </w:t>
-      </w:r>
-      <w:proofErr w:type="spellStart"/>
-      <w:r>
-        <w:rPr>
-          <w:rStyle w:val="Heading1Char"/>
-          <w:rFonts w:ascii="Times New Roman" w:hAnsi="Times New Roman" w:cs="Times New Roman"/>
-          <w:sz w:val="46"/>
-          <w:szCs w:val="46"/>
-        </w:rPr>
-        <w:t>hoạt</w:t>
-      </w:r>
-      <w:proofErr w:type="spellEnd"/>
-      <w:r>
-        <w:rPr>
-          <w:rStyle w:val="Heading1Char"/>
-          <w:rFonts w:ascii="Times New Roman" w:hAnsi="Times New Roman" w:cs="Times New Roman"/>
-          <w:sz w:val="46"/>
-          <w:szCs w:val="46"/>
-        </w:rPr>
-        <w:t xml:space="preserve"> </w:t>
-      </w:r>
-      <w:proofErr w:type="spellStart"/>
-      <w:r>
-        <w:rPr>
-          <w:rStyle w:val="Heading1Char"/>
-          <w:rFonts w:ascii="Times New Roman" w:hAnsi="Times New Roman" w:cs="Times New Roman"/>
-          <w:sz w:val="46"/>
-          <w:szCs w:val="46"/>
-        </w:rPr>
-        <w:t>động</w:t>
-      </w:r>
-      <w:proofErr w:type="spellEnd"/>
-      <w:r>
-        <w:rPr>
-          <w:rStyle w:val="Heading1Char"/>
-          <w:rFonts w:ascii="Times New Roman" w:hAnsi="Times New Roman" w:cs="Times New Roman"/>
-          <w:sz w:val="46"/>
-          <w:szCs w:val="46"/>
-        </w:rPr>
-        <w:t xml:space="preserve"> </w:t>
-      </w:r>
-      <w:proofErr w:type="spellStart"/>
-      <w:r>
-        <w:rPr>
-          <w:rStyle w:val="Heading1Char"/>
-          <w:rFonts w:ascii="Times New Roman" w:hAnsi="Times New Roman" w:cs="Times New Roman"/>
-          <w:sz w:val="46"/>
-          <w:szCs w:val="46"/>
-        </w:rPr>
-        <w:t>nhóm</w:t>
-      </w:r>
-      <w:proofErr w:type="spellEnd"/>
-      <w:r>
-        <w:rPr>
-          <w:rStyle w:val="Heading1Char"/>
-          <w:rFonts w:ascii="Times New Roman" w:hAnsi="Times New Roman" w:cs="Times New Roman"/>
-          <w:sz w:val="46"/>
-          <w:szCs w:val="46"/>
-        </w:rPr>
-        <w:t xml:space="preserve"> </w:t>
+        <w:t xml:space="preserve"> hoạt động nhóm </w:t>
       </w:r>
       <w:r>
         <w:rPr>
-          <w:rStyle w:val="Heading1Char"/>
+          <w:rStyle w:val="u1Char"/>
           <w:rFonts w:ascii="Times New Roman" w:hAnsi="Times New Roman" w:cs="Times New Roman"/>
           <w:sz w:val="46"/>
           <w:szCs w:val="46"/>
@@ -886,7 +829,7 @@
       </w:r>
       <w:r>
         <w:rPr>
-          <w:rStyle w:val="Heading1Char"/>
+          <w:rStyle w:val="u1Char"/>
           <w:rFonts w:ascii="Times New Roman" w:hAnsi="Times New Roman" w:cs="Times New Roman"/>
           <w:sz w:val="46"/>
           <w:szCs w:val="46"/>
@@ -896,47 +839,64 @@
     </w:p>
     <w:p>
       <w:pPr>
+        <w:jc w:val="both"/>
         <w:rPr>
           <w:rFonts w:ascii="Times New Roman" w:hAnsi="Times New Roman" w:cs="Times New Roman"/>
-          <w:sz w:val="26"/>
-          <w:szCs w:val="26"/>
+          <w:color w:val="auto"/>
+          <w:sz w:val="24"/>
+          <w:szCs w:val="24"/>
           <w:lang w:val="vi-VN"/>
         </w:rPr>
       </w:pPr>
       <w:r>
         <w:rPr>
           <w:rFonts w:ascii="Times New Roman" w:hAnsi="Times New Roman" w:cs="Times New Roman"/>
-          <w:sz w:val="26"/>
-          <w:szCs w:val="26"/>
+          <w:color w:val="auto"/>
+          <w:sz w:val="24"/>
+          <w:szCs w:val="24"/>
           <w:lang w:val="vi-VN"/>
         </w:rPr>
-        <w:t xml:space="preserve">Hoạt động PA1 </w:t>
+        <w:t>Hoạt động PA1 giúp nhóm hiểu được các vấn đề gặp phải đối với người dùng khi đưa ra ý tưởng về một website với đối tượng sử dụng hướng đến là những người có sở thích đọc sách và có nhu cầu tìm kiếm, bàn luận, chia sẻ về sách.</w:t>
       </w:r>
       <w:r>
         <w:rPr>
           <w:rFonts w:ascii="Times New Roman" w:hAnsi="Times New Roman" w:cs="Times New Roman"/>
-          <w:sz w:val="26"/>
-          <w:szCs w:val="26"/>
+          <w:color w:val="auto"/>
+          <w:sz w:val="24"/>
+          <w:szCs w:val="24"/>
           <w:lang w:val="vi-VN"/>
         </w:rPr>
-        <w:t>giúp nhóm hiểu được các vấn đề gặp phải đối với người dùng khi đưa ra ý tưởng về một website với đối tượng sử dụng hướng đến là những người có sở thích đọc sách và có nhu cầu tìm kiếm, bàn luận, chia sẻ về sách.</w:t>
+        <w:t xml:space="preserve"> </w:t>
       </w:r>
+    </w:p>
+    <w:p>
+      <w:pPr>
+        <w:jc w:val="both"/>
+        <w:rPr>
+          <w:rFonts w:ascii="Times New Roman" w:hAnsi="Times New Roman" w:cs="Times New Roman"/>
+          <w:color w:val="auto"/>
+          <w:sz w:val="24"/>
+          <w:szCs w:val="24"/>
+          <w:lang w:val="vi-VN"/>
+        </w:rPr>
+      </w:pPr>
       <w:r>
         <w:rPr>
           <w:rFonts w:ascii="Times New Roman" w:hAnsi="Times New Roman" w:cs="Times New Roman"/>
-          <w:sz w:val="26"/>
-          <w:szCs w:val="26"/>
+          <w:color w:val="auto"/>
+          <w:sz w:val="24"/>
+          <w:szCs w:val="24"/>
           <w:lang w:val="vi-VN"/>
         </w:rPr>
-        <w:t xml:space="preserve"> Qua hoạt động PA1 cũng xác đinh rõ hơn được mục tiêu của nhóm đối với website và bài toán đặt ra cũng được định nghĩa rõ ràng hơn. Ngoài ra, các thành viên trong nhóm cũng thống nhất và hiểu cách làm việc chung của nhóm để xây dựng được lịch làm việc phù hợp với mỗi người. </w:t>
+        <w:t xml:space="preserve">Qua hoạt động PA1 cũng xác đinh rõ hơn được mục tiêu của nhóm đối với website và bài toán đặt ra cũng được định nghĩa rõ ràng hơn. Ngoài ra, các thành viên trong nhóm cũng thống nhất và hiểu cách làm việc chung của nhóm để xây dựng được lịch làm việc phù hợp với mỗi người. </w:t>
       </w:r>
       <w:bookmarkStart w:id="5" w:name="_GoBack"/>
       <w:bookmarkEnd w:id="5"/>
     </w:p>
     <w:sectPr>
       <w:footerReference w:type="default" r:id="rId10"/>
-      <w:pgSz w:w="12240" w:h="15840"/>
-      <w:pgMar w:top="1728" w:right="1800" w:bottom="1440" w:left="1800" w:header="720" w:footer="720" w:gutter="0"/>
+      <w:pgSz w:w="11907" w:h="16840" w:code="9"/>
+      <w:pgMar w:top="1729" w:right="1469" w:bottom="1440" w:left="1797" w:header="720" w:footer="720" w:gutter="0"/>
       <w:pgNumType w:start="0"/>
       <w:cols w:space="720"/>
       <w:titlePg/>
@@ -947,7 +907,7 @@
 </file>
 
 <file path=word/endnotes.xml><?xml version="1.0" encoding="utf-8"?>
-<w:endnotes xmlns:wpc="http://schemas.microsoft.com/office/word/2010/wordprocessingCanvas" xmlns:cx="http://schemas.microsoft.com/office/drawing/2014/chartex" xmlns:cx1="http://schemas.microsoft.com/office/drawing/2015/9/8/chartex" xmlns:mc="http://schemas.openxmlformats.org/markup-compatibility/2006" xmlns:o="urn:schemas-microsoft-com:office:office" xmlns:r="http://schemas.openxmlformats.org/officeDocument/2006/relationships" xmlns:m="http://schemas.openxmlformats.org/officeDocument/2006/math" xmlns:v="urn:schemas-microsoft-com:vml" xmlns:wp14="http://schemas.microsoft.com/office/word/2010/wordprocessingDrawing" xmlns:wp="http://schemas.openxmlformats.org/drawingml/2006/wordprocessingDrawing" xmlns:w10="urn:schemas-microsoft-com:office:word" xmlns:w="http://schemas.openxmlformats.org/wordprocessingml/2006/main" xmlns:w14="http://schemas.microsoft.com/office/word/2010/wordml" xmlns:w15="http://schemas.microsoft.com/office/word/2012/wordml" xmlns:w16se="http://schemas.microsoft.com/office/word/2015/wordml/symex" xmlns:wpg="http://schemas.microsoft.com/office/word/2010/wordprocessingGroup" xmlns:wpi="http://schemas.microsoft.com/office/word/2010/wordprocessingInk" xmlns:wne="http://schemas.microsoft.com/office/word/2006/wordml" xmlns:wps="http://schemas.microsoft.com/office/word/2010/wordprocessingShape" mc:Ignorable="w14 w15 w16se wp14">
+<w:endnotes xmlns:wpc="http://schemas.microsoft.com/office/word/2010/wordprocessingCanvas" xmlns:cx="http://schemas.microsoft.com/office/drawing/2014/chartex" xmlns:cx1="http://schemas.microsoft.com/office/drawing/2015/9/8/chartex" xmlns:cx2="http://schemas.microsoft.com/office/drawing/2015/10/21/chartex" xmlns:cx3="http://schemas.microsoft.com/office/drawing/2016/5/9/chartex" xmlns:cx4="http://schemas.microsoft.com/office/drawing/2016/5/10/chartex" xmlns:cx5="http://schemas.microsoft.com/office/drawing/2016/5/11/chartex" xmlns:mc="http://schemas.openxmlformats.org/markup-compatibility/2006" xmlns:o="urn:schemas-microsoft-com:office:office" xmlns:r="http://schemas.openxmlformats.org/officeDocument/2006/relationships" xmlns:m="http://schemas.openxmlformats.org/officeDocument/2006/math" xmlns:v="urn:schemas-microsoft-com:vml" xmlns:wp14="http://schemas.microsoft.com/office/word/2010/wordprocessingDrawing" xmlns:wp="http://schemas.openxmlformats.org/drawingml/2006/wordprocessingDrawing" xmlns:w10="urn:schemas-microsoft-com:office:word" xmlns:w="http://schemas.openxmlformats.org/wordprocessingml/2006/main" xmlns:w14="http://schemas.microsoft.com/office/word/2010/wordml" xmlns:w15="http://schemas.microsoft.com/office/word/2012/wordml" xmlns:w16se="http://schemas.microsoft.com/office/word/2015/wordml/symex" xmlns:wpg="http://schemas.microsoft.com/office/word/2010/wordprocessingGroup" xmlns:wpi="http://schemas.microsoft.com/office/word/2010/wordprocessingInk" xmlns:wne="http://schemas.microsoft.com/office/word/2006/wordml" xmlns:wps="http://schemas.microsoft.com/office/word/2010/wordprocessingShape" mc:Ignorable="w14 w15 w16se wp14">
   <w:endnote w:type="separator" w:id="-1">
     <w:p>
       <w:pPr>
@@ -972,10 +932,10 @@
 </file>
 
 <file path=word/footer1.xml><?xml version="1.0" encoding="utf-8"?>
-<w:ftr xmlns:wpc="http://schemas.microsoft.com/office/word/2010/wordprocessingCanvas" xmlns:cx="http://schemas.microsoft.com/office/drawing/2014/chartex" xmlns:cx1="http://schemas.microsoft.com/office/drawing/2015/9/8/chartex" xmlns:mc="http://schemas.openxmlformats.org/markup-compatibility/2006" xmlns:o="urn:schemas-microsoft-com:office:office" xmlns:r="http://schemas.openxmlformats.org/officeDocument/2006/relationships" xmlns:m="http://schemas.openxmlformats.org/officeDocument/2006/math" xmlns:v="urn:schemas-microsoft-com:vml" xmlns:wp14="http://schemas.microsoft.com/office/word/2010/wordprocessingDrawing" xmlns:wp="http://schemas.openxmlformats.org/drawingml/2006/wordprocessingDrawing" xmlns:w10="urn:schemas-microsoft-com:office:word" xmlns:w="http://schemas.openxmlformats.org/wordprocessingml/2006/main" xmlns:w14="http://schemas.microsoft.com/office/word/2010/wordml" xmlns:w15="http://schemas.microsoft.com/office/word/2012/wordml" xmlns:w16se="http://schemas.microsoft.com/office/word/2015/wordml/symex" xmlns:wpg="http://schemas.microsoft.com/office/word/2010/wordprocessingGroup" xmlns:wpi="http://schemas.microsoft.com/office/word/2010/wordprocessingInk" xmlns:wne="http://schemas.microsoft.com/office/word/2006/wordml" xmlns:wps="http://schemas.microsoft.com/office/word/2010/wordprocessingShape" mc:Ignorable="w14 w15 w16se wp14">
+<w:ftr xmlns:wpc="http://schemas.microsoft.com/office/word/2010/wordprocessingCanvas" xmlns:cx="http://schemas.microsoft.com/office/drawing/2014/chartex" xmlns:cx1="http://schemas.microsoft.com/office/drawing/2015/9/8/chartex" xmlns:cx2="http://schemas.microsoft.com/office/drawing/2015/10/21/chartex" xmlns:cx3="http://schemas.microsoft.com/office/drawing/2016/5/9/chartex" xmlns:cx4="http://schemas.microsoft.com/office/drawing/2016/5/10/chartex" xmlns:cx5="http://schemas.microsoft.com/office/drawing/2016/5/11/chartex" xmlns:mc="http://schemas.openxmlformats.org/markup-compatibility/2006" xmlns:o="urn:schemas-microsoft-com:office:office" xmlns:r="http://schemas.openxmlformats.org/officeDocument/2006/relationships" xmlns:m="http://schemas.openxmlformats.org/officeDocument/2006/math" xmlns:v="urn:schemas-microsoft-com:vml" xmlns:wp14="http://schemas.microsoft.com/office/word/2010/wordprocessingDrawing" xmlns:wp="http://schemas.openxmlformats.org/drawingml/2006/wordprocessingDrawing" xmlns:w10="urn:schemas-microsoft-com:office:word" xmlns:w="http://schemas.openxmlformats.org/wordprocessingml/2006/main" xmlns:w14="http://schemas.microsoft.com/office/word/2010/wordml" xmlns:w15="http://schemas.microsoft.com/office/word/2012/wordml" xmlns:w16se="http://schemas.microsoft.com/office/word/2015/wordml/symex" xmlns:wpg="http://schemas.microsoft.com/office/word/2010/wordprocessingGroup" xmlns:wpi="http://schemas.microsoft.com/office/word/2010/wordprocessingInk" xmlns:wne="http://schemas.microsoft.com/office/word/2006/wordml" xmlns:wps="http://schemas.microsoft.com/office/word/2010/wordprocessingShape" mc:Ignorable="w14 w15 w16se wp14">
   <w:p>
     <w:pPr>
-      <w:pStyle w:val="Footer"/>
+      <w:pStyle w:val="Chntrang"/>
     </w:pPr>
     <w:r>
       <w:t xml:space="preserve">Page </w:t>
@@ -1003,7 +963,7 @@
 </file>
 
 <file path=word/footnotes.xml><?xml version="1.0" encoding="utf-8"?>
-<w:footnotes xmlns:wpc="http://schemas.microsoft.com/office/word/2010/wordprocessingCanvas" xmlns:cx="http://schemas.microsoft.com/office/drawing/2014/chartex" xmlns:cx1="http://schemas.microsoft.com/office/drawing/2015/9/8/chartex" xmlns:mc="http://schemas.openxmlformats.org/markup-compatibility/2006" xmlns:o="urn:schemas-microsoft-com:office:office" xmlns:r="http://schemas.openxmlformats.org/officeDocument/2006/relationships" xmlns:m="http://schemas.openxmlformats.org/officeDocument/2006/math" xmlns:v="urn:schemas-microsoft-com:vml" xmlns:wp14="http://schemas.microsoft.com/office/word/2010/wordprocessingDrawing" xmlns:wp="http://schemas.openxmlformats.org/drawingml/2006/wordprocessingDrawing" xmlns:w10="urn:schemas-microsoft-com:office:word" xmlns:w="http://schemas.openxmlformats.org/wordprocessingml/2006/main" xmlns:w14="http://schemas.microsoft.com/office/word/2010/wordml" xmlns:w15="http://schemas.microsoft.com/office/word/2012/wordml" xmlns:w16se="http://schemas.microsoft.com/office/word/2015/wordml/symex" xmlns:wpg="http://schemas.microsoft.com/office/word/2010/wordprocessingGroup" xmlns:wpi="http://schemas.microsoft.com/office/word/2010/wordprocessingInk" xmlns:wne="http://schemas.microsoft.com/office/word/2006/wordml" xmlns:wps="http://schemas.microsoft.com/office/word/2010/wordprocessingShape" mc:Ignorable="w14 w15 w16se wp14">
+<w:footnotes xmlns:wpc="http://schemas.microsoft.com/office/word/2010/wordprocessingCanvas" xmlns:cx="http://schemas.microsoft.com/office/drawing/2014/chartex" xmlns:cx1="http://schemas.microsoft.com/office/drawing/2015/9/8/chartex" xmlns:cx2="http://schemas.microsoft.com/office/drawing/2015/10/21/chartex" xmlns:cx3="http://schemas.microsoft.com/office/drawing/2016/5/9/chartex" xmlns:cx4="http://schemas.microsoft.com/office/drawing/2016/5/10/chartex" xmlns:cx5="http://schemas.microsoft.com/office/drawing/2016/5/11/chartex" xmlns:mc="http://schemas.openxmlformats.org/markup-compatibility/2006" xmlns:o="urn:schemas-microsoft-com:office:office" xmlns:r="http://schemas.openxmlformats.org/officeDocument/2006/relationships" xmlns:m="http://schemas.openxmlformats.org/officeDocument/2006/math" xmlns:v="urn:schemas-microsoft-com:vml" xmlns:wp14="http://schemas.microsoft.com/office/word/2010/wordprocessingDrawing" xmlns:wp="http://schemas.openxmlformats.org/drawingml/2006/wordprocessingDrawing" xmlns:w10="urn:schemas-microsoft-com:office:word" xmlns:w="http://schemas.openxmlformats.org/wordprocessingml/2006/main" xmlns:w14="http://schemas.microsoft.com/office/word/2010/wordml" xmlns:w15="http://schemas.microsoft.com/office/word/2012/wordml" xmlns:w16se="http://schemas.microsoft.com/office/word/2015/wordml/symex" xmlns:wpg="http://schemas.microsoft.com/office/word/2010/wordprocessingGroup" xmlns:wpi="http://schemas.microsoft.com/office/word/2010/wordprocessingInk" xmlns:wne="http://schemas.microsoft.com/office/word/2006/wordml" xmlns:wps="http://schemas.microsoft.com/office/word/2010/wordprocessingShape" mc:Ignorable="w14 w15 w16se wp14">
   <w:footnote w:type="separator" w:id="-1">
     <w:p>
       <w:pPr>
@@ -1028,7 +988,7 @@
 </file>
 
 <file path=word/numbering.xml><?xml version="1.0" encoding="utf-8"?>
-<w:numbering xmlns:wpc="http://schemas.microsoft.com/office/word/2010/wordprocessingCanvas" xmlns:cx="http://schemas.microsoft.com/office/drawing/2014/chartex" xmlns:cx1="http://schemas.microsoft.com/office/drawing/2015/9/8/chartex" xmlns:mc="http://schemas.openxmlformats.org/markup-compatibility/2006" xmlns:o="urn:schemas-microsoft-com:office:office" xmlns:r="http://schemas.openxmlformats.org/officeDocument/2006/relationships" xmlns:m="http://schemas.openxmlformats.org/officeDocument/2006/math" xmlns:v="urn:schemas-microsoft-com:vml" xmlns:wp14="http://schemas.microsoft.com/office/word/2010/wordprocessingDrawing" xmlns:wp="http://schemas.openxmlformats.org/drawingml/2006/wordprocessingDrawing" xmlns:w10="urn:schemas-microsoft-com:office:word" xmlns:w="http://schemas.openxmlformats.org/wordprocessingml/2006/main" xmlns:w14="http://schemas.microsoft.com/office/word/2010/wordml" xmlns:w15="http://schemas.microsoft.com/office/word/2012/wordml" xmlns:w16se="http://schemas.microsoft.com/office/word/2015/wordml/symex" xmlns:wpg="http://schemas.microsoft.com/office/word/2010/wordprocessingGroup" xmlns:wpi="http://schemas.microsoft.com/office/word/2010/wordprocessingInk" xmlns:wne="http://schemas.microsoft.com/office/word/2006/wordml" xmlns:wps="http://schemas.microsoft.com/office/word/2010/wordprocessingShape" mc:Ignorable="w14 w15 w16se wp14">
+<w:numbering xmlns:wpc="http://schemas.microsoft.com/office/word/2010/wordprocessingCanvas" xmlns:cx="http://schemas.microsoft.com/office/drawing/2014/chartex" xmlns:cx1="http://schemas.microsoft.com/office/drawing/2015/9/8/chartex" xmlns:cx2="http://schemas.microsoft.com/office/drawing/2015/10/21/chartex" xmlns:cx3="http://schemas.microsoft.com/office/drawing/2016/5/9/chartex" xmlns:cx4="http://schemas.microsoft.com/office/drawing/2016/5/10/chartex" xmlns:cx5="http://schemas.microsoft.com/office/drawing/2016/5/11/chartex" xmlns:mc="http://schemas.openxmlformats.org/markup-compatibility/2006" xmlns:o="urn:schemas-microsoft-com:office:office" xmlns:r="http://schemas.openxmlformats.org/officeDocument/2006/relationships" xmlns:m="http://schemas.openxmlformats.org/officeDocument/2006/math" xmlns:v="urn:schemas-microsoft-com:vml" xmlns:wp14="http://schemas.microsoft.com/office/word/2010/wordprocessingDrawing" xmlns:wp="http://schemas.openxmlformats.org/drawingml/2006/wordprocessingDrawing" xmlns:w10="urn:schemas-microsoft-com:office:word" xmlns:w="http://schemas.openxmlformats.org/wordprocessingml/2006/main" xmlns:w14="http://schemas.microsoft.com/office/word/2010/wordml" xmlns:w15="http://schemas.microsoft.com/office/word/2012/wordml" xmlns:w16se="http://schemas.microsoft.com/office/word/2015/wordml/symex" xmlns:wpg="http://schemas.microsoft.com/office/word/2010/wordprocessingGroup" xmlns:wpi="http://schemas.microsoft.com/office/word/2010/wordprocessingInk" xmlns:wne="http://schemas.microsoft.com/office/word/2006/wordml" xmlns:wps="http://schemas.microsoft.com/office/word/2010/wordprocessingShape" mc:Ignorable="w14 w15 w16se wp14">
   <w:abstractNum w:abstractNumId="0" w15:restartNumberingAfterBreak="0">
     <w:nsid w:val="FFFFFF88"/>
     <w:multiLevelType w:val="singleLevel"/>
@@ -1036,7 +996,7 @@
     <w:lvl w:ilvl="0">
       <w:start w:val="1"/>
       <w:numFmt w:val="decimal"/>
-      <w:pStyle w:val="ListNumber"/>
+      <w:pStyle w:val="Sudong"/>
       <w:lvlText w:val="%1."/>
       <w:lvlJc w:val="left"/>
       <w:pPr>
@@ -1054,7 +1014,7 @@
     <w:lvl w:ilvl="0">
       <w:start w:val="1"/>
       <w:numFmt w:val="bullet"/>
-      <w:pStyle w:val="ListBullet"/>
+      <w:pStyle w:val="Duudong"/>
       <w:lvlText w:val="−"/>
       <w:lvlJc w:val="left"/>
       <w:pPr>
@@ -3585,7 +3545,7 @@
       </w:pPr>
     </w:pPrDefault>
   </w:docDefaults>
-  <w:latentStyles w:defLockedState="0" w:defUIPriority="99" w:defSemiHidden="0" w:defUnhideWhenUsed="0" w:defQFormat="0" w:count="371">
+  <w:latentStyles w:defLockedState="0" w:defUIPriority="99" w:defSemiHidden="0" w:defUnhideWhenUsed="0" w:defQFormat="0" w:count="374">
     <w:lsdException w:name="Normal" w:uiPriority="0" w:qFormat="1"/>
     <w:lsdException w:name="heading 1" w:uiPriority="0" w:qFormat="1"/>
     <w:lsdException w:name="heading 2" w:semiHidden="1" w:uiPriority="0" w:unhideWhenUsed="1" w:qFormat="1"/>
@@ -3691,7 +3651,6 @@
     <w:lsdException w:name="HTML Sample" w:semiHidden="1" w:unhideWhenUsed="1"/>
     <w:lsdException w:name="HTML Typewriter" w:semiHidden="1" w:unhideWhenUsed="1"/>
     <w:lsdException w:name="HTML Variable" w:semiHidden="1" w:unhideWhenUsed="1"/>
-    <w:lsdException w:name="Normal Table" w:semiHidden="1" w:unhideWhenUsed="1"/>
     <w:lsdException w:name="annotation subject" w:semiHidden="1" w:unhideWhenUsed="1"/>
     <w:lsdException w:name="No List" w:semiHidden="1" w:unhideWhenUsed="1"/>
     <w:lsdException w:name="Outline List 1" w:semiHidden="1" w:unhideWhenUsed="1"/>
@@ -3736,7 +3695,6 @@
     <w:lsdException w:name="Table Professional" w:semiHidden="1" w:unhideWhenUsed="1"/>
     <w:lsdException w:name="Table Subtle 1" w:semiHidden="1" w:unhideWhenUsed="1"/>
     <w:lsdException w:name="Table Subtle 2" w:semiHidden="1" w:unhideWhenUsed="1"/>
-    <w:lsdException w:name="Table Web 1" w:semiHidden="1" w:unhideWhenUsed="1"/>
     <w:lsdException w:name="Table Web 2" w:semiHidden="1" w:unhideWhenUsed="1"/>
     <w:lsdException w:name="Table Web 3" w:semiHidden="1" w:unhideWhenUsed="1"/>
     <w:lsdException w:name="Balloon Text" w:semiHidden="1" w:unhideWhenUsed="1"/>
@@ -3957,16 +3915,19 @@
     <w:lsdException w:name="List Table 5 Dark Accent 6" w:uiPriority="50"/>
     <w:lsdException w:name="List Table 6 Colorful Accent 6" w:uiPriority="51"/>
     <w:lsdException w:name="List Table 7 Colorful Accent 6" w:uiPriority="52"/>
+    <w:lsdException w:name="Mention" w:semiHidden="1" w:unhideWhenUsed="1"/>
+    <w:lsdException w:name="Smart Hyperlink" w:semiHidden="1" w:unhideWhenUsed="1"/>
+    <w:lsdException w:name="Hashtag" w:semiHidden="1" w:unhideWhenUsed="1"/>
   </w:latentStyles>
-  <w:style w:type="paragraph" w:default="1" w:styleId="Normal">
+  <w:style w:type="paragraph" w:default="1" w:styleId="Binhthng">
     <w:name w:val="Normal"/>
     <w:qFormat/>
   </w:style>
-  <w:style w:type="paragraph" w:styleId="Heading1">
+  <w:style w:type="paragraph" w:styleId="u1">
     <w:name w:val="heading 1"/>
-    <w:basedOn w:val="Normal"/>
-    <w:next w:val="Normal"/>
-    <w:link w:val="Heading1Char"/>
+    <w:basedOn w:val="Binhthng"/>
+    <w:next w:val="Binhthng"/>
+    <w:link w:val="u1Char"/>
     <w:uiPriority w:val="1"/>
     <w:qFormat/>
     <w:pPr>
@@ -3981,11 +3942,11 @@
       <w:sz w:val="30"/>
     </w:rPr>
   </w:style>
-  <w:style w:type="paragraph" w:styleId="Heading2">
+  <w:style w:type="paragraph" w:styleId="u2">
     <w:name w:val="heading 2"/>
-    <w:basedOn w:val="Normal"/>
-    <w:next w:val="Normal"/>
-    <w:link w:val="Heading2Char"/>
+    <w:basedOn w:val="Binhthng"/>
+    <w:next w:val="Binhthng"/>
+    <w:link w:val="u2Char"/>
     <w:uiPriority w:val="1"/>
     <w:unhideWhenUsed/>
     <w:qFormat/>
@@ -4002,11 +3963,11 @@
       <w:sz w:val="22"/>
     </w:rPr>
   </w:style>
-  <w:style w:type="paragraph" w:styleId="Heading3">
+  <w:style w:type="paragraph" w:styleId="u3">
     <w:name w:val="heading 3"/>
-    <w:basedOn w:val="Normal"/>
-    <w:next w:val="Normal"/>
-    <w:link w:val="Heading3Char"/>
+    <w:basedOn w:val="Binhthng"/>
+    <w:next w:val="Binhthng"/>
+    <w:link w:val="u3Char"/>
     <w:uiPriority w:val="1"/>
     <w:unhideWhenUsed/>
     <w:qFormat/>
@@ -4022,11 +3983,11 @@
       <w:sz w:val="22"/>
     </w:rPr>
   </w:style>
-  <w:style w:type="paragraph" w:styleId="Heading4">
+  <w:style w:type="paragraph" w:styleId="u4">
     <w:name w:val="heading 4"/>
-    <w:basedOn w:val="Normal"/>
-    <w:next w:val="Normal"/>
-    <w:link w:val="Heading4Char"/>
+    <w:basedOn w:val="Binhthng"/>
+    <w:next w:val="Binhthng"/>
+    <w:link w:val="u4Char"/>
     <w:uiPriority w:val="9"/>
     <w:semiHidden/>
     <w:unhideWhenUsed/>
@@ -4044,11 +4005,11 @@
       <w:color w:val="00A0B8" w:themeColor="accent1"/>
     </w:rPr>
   </w:style>
-  <w:style w:type="paragraph" w:styleId="Heading5">
+  <w:style w:type="paragraph" w:styleId="u5">
     <w:name w:val="heading 5"/>
-    <w:basedOn w:val="Normal"/>
-    <w:next w:val="Normal"/>
-    <w:link w:val="Heading5Char"/>
+    <w:basedOn w:val="Binhthng"/>
+    <w:next w:val="Binhthng"/>
+    <w:link w:val="u5Char"/>
     <w:uiPriority w:val="9"/>
     <w:semiHidden/>
     <w:unhideWhenUsed/>
@@ -4064,11 +4025,11 @@
       <w:color w:val="00505C" w:themeColor="accent1" w:themeShade="80"/>
     </w:rPr>
   </w:style>
-  <w:style w:type="paragraph" w:styleId="Heading6">
+  <w:style w:type="paragraph" w:styleId="u6">
     <w:name w:val="heading 6"/>
-    <w:basedOn w:val="Normal"/>
-    <w:next w:val="Normal"/>
-    <w:link w:val="Heading6Char"/>
+    <w:basedOn w:val="Binhthng"/>
+    <w:next w:val="Binhthng"/>
+    <w:link w:val="u6Char"/>
     <w:uiPriority w:val="9"/>
     <w:semiHidden/>
     <w:unhideWhenUsed/>
@@ -4086,13 +4047,13 @@
       <w:color w:val="004F5B" w:themeColor="accent1" w:themeShade="7F"/>
     </w:rPr>
   </w:style>
-  <w:style w:type="character" w:default="1" w:styleId="DefaultParagraphFont">
+  <w:style w:type="character" w:default="1" w:styleId="Phngmcinhcuaoanvn">
     <w:name w:val="Default Paragraph Font"/>
     <w:uiPriority w:val="1"/>
     <w:semiHidden/>
     <w:unhideWhenUsed/>
   </w:style>
-  <w:style w:type="table" w:default="1" w:styleId="TableNormal">
+  <w:style w:type="table" w:default="1" w:styleId="BangThngthng">
     <w:name w:val="Normal Table"/>
     <w:uiPriority w:val="99"/>
     <w:semiHidden/>
@@ -4107,15 +4068,15 @@
       </w:tblCellMar>
     </w:tblPr>
   </w:style>
-  <w:style w:type="numbering" w:default="1" w:styleId="NoList">
+  <w:style w:type="numbering" w:default="1" w:styleId="Khngco">
     <w:name w:val="No List"/>
     <w:uiPriority w:val="99"/>
     <w:semiHidden/>
     <w:unhideWhenUsed/>
   </w:style>
-  <w:style w:type="table" w:styleId="LightShading">
+  <w:style w:type="table" w:styleId="TnnMausang">
     <w:name w:val="Light Shading"/>
-    <w:basedOn w:val="TableNormal"/>
+    <w:basedOn w:val="BangThngthng"/>
     <w:uiPriority w:val="60"/>
     <w:pPr>
       <w:spacing w:before="40" w:after="40" w:line="240" w:lineRule="auto"/>
@@ -4216,7 +4177,7 @@
   </w:style>
   <w:style w:type="paragraph" w:customStyle="1" w:styleId="ContactInfo">
     <w:name w:val="Contact Info"/>
-    <w:basedOn w:val="Normal"/>
+    <w:basedOn w:val="Binhthng"/>
     <w:uiPriority w:val="99"/>
     <w:qFormat/>
     <w:pPr>
@@ -4224,10 +4185,10 @@
       <w:jc w:val="center"/>
     </w:pPr>
   </w:style>
-  <w:style w:type="character" w:customStyle="1" w:styleId="Heading1Char">
-    <w:name w:val="Heading 1 Char"/>
-    <w:basedOn w:val="DefaultParagraphFont"/>
-    <w:link w:val="Heading1"/>
+  <w:style w:type="character" w:customStyle="1" w:styleId="u1Char">
+    <w:name w:val="Đầu đề 1 Char"/>
+    <w:basedOn w:val="Phngmcinhcuaoanvn"/>
+    <w:link w:val="u1"/>
     <w:uiPriority w:val="1"/>
     <w:rPr>
       <w:rFonts w:asciiTheme="majorHAnsi" w:eastAsiaTheme="majorEastAsia" w:hAnsiTheme="majorHAnsi" w:cstheme="majorBidi"/>
@@ -4235,10 +4196,10 @@
       <w:sz w:val="30"/>
     </w:rPr>
   </w:style>
-  <w:style w:type="character" w:customStyle="1" w:styleId="Heading2Char">
-    <w:name w:val="Heading 2 Char"/>
-    <w:basedOn w:val="DefaultParagraphFont"/>
-    <w:link w:val="Heading2"/>
+  <w:style w:type="character" w:customStyle="1" w:styleId="u2Char">
+    <w:name w:val="Đầu đề 2 Char"/>
+    <w:basedOn w:val="Phngmcinhcuaoanvn"/>
+    <w:link w:val="u2"/>
     <w:uiPriority w:val="1"/>
     <w:rPr>
       <w:rFonts w:asciiTheme="majorHAnsi" w:eastAsiaTheme="majorEastAsia" w:hAnsiTheme="majorHAnsi" w:cstheme="majorBidi"/>
@@ -4247,10 +4208,10 @@
       <w:sz w:val="22"/>
     </w:rPr>
   </w:style>
-  <w:style w:type="character" w:customStyle="1" w:styleId="Heading3Char">
-    <w:name w:val="Heading 3 Char"/>
-    <w:basedOn w:val="DefaultParagraphFont"/>
-    <w:link w:val="Heading3"/>
+  <w:style w:type="character" w:customStyle="1" w:styleId="u3Char">
+    <w:name w:val="Đầu đề 3 Char"/>
+    <w:basedOn w:val="Phngmcinhcuaoanvn"/>
+    <w:link w:val="u3"/>
     <w:uiPriority w:val="1"/>
     <w:rPr>
       <w:rFonts w:asciiTheme="majorHAnsi" w:eastAsiaTheme="majorEastAsia" w:hAnsiTheme="majorHAnsi" w:cstheme="majorBidi"/>
@@ -4258,10 +4219,10 @@
       <w:sz w:val="22"/>
     </w:rPr>
   </w:style>
-  <w:style w:type="character" w:customStyle="1" w:styleId="Heading4Char">
-    <w:name w:val="Heading 4 Char"/>
-    <w:basedOn w:val="DefaultParagraphFont"/>
-    <w:link w:val="Heading4"/>
+  <w:style w:type="character" w:customStyle="1" w:styleId="u4Char">
+    <w:name w:val="Đầu đề 4 Char"/>
+    <w:basedOn w:val="Phngmcinhcuaoanvn"/>
+    <w:link w:val="u4"/>
     <w:uiPriority w:val="9"/>
     <w:semiHidden/>
     <w:rPr>
@@ -4271,10 +4232,10 @@
       <w:color w:val="00A0B8" w:themeColor="accent1"/>
     </w:rPr>
   </w:style>
-  <w:style w:type="character" w:customStyle="1" w:styleId="Heading5Char">
-    <w:name w:val="Heading 5 Char"/>
-    <w:basedOn w:val="DefaultParagraphFont"/>
-    <w:link w:val="Heading5"/>
+  <w:style w:type="character" w:customStyle="1" w:styleId="u5Char">
+    <w:name w:val="Đầu đề 5 Char"/>
+    <w:basedOn w:val="Phngmcinhcuaoanvn"/>
+    <w:link w:val="u5"/>
     <w:uiPriority w:val="9"/>
     <w:semiHidden/>
     <w:rPr>
@@ -4282,10 +4243,10 @@
       <w:color w:val="00505C" w:themeColor="accent1" w:themeShade="80"/>
     </w:rPr>
   </w:style>
-  <w:style w:type="character" w:customStyle="1" w:styleId="Heading6Char">
-    <w:name w:val="Heading 6 Char"/>
-    <w:basedOn w:val="DefaultParagraphFont"/>
-    <w:link w:val="Heading6"/>
+  <w:style w:type="character" w:customStyle="1" w:styleId="u6Char">
+    <w:name w:val="Đầu đề 6 Char"/>
+    <w:basedOn w:val="Phngmcinhcuaoanvn"/>
+    <w:link w:val="u6"/>
     <w:uiPriority w:val="9"/>
     <w:semiHidden/>
     <w:rPr>
@@ -4295,10 +4256,10 @@
       <w:color w:val="004F5B" w:themeColor="accent1" w:themeShade="7F"/>
     </w:rPr>
   </w:style>
-  <w:style w:type="paragraph" w:styleId="Caption">
+  <w:style w:type="paragraph" w:styleId="Chuthich">
     <w:name w:val="caption"/>
-    <w:basedOn w:val="Normal"/>
-    <w:next w:val="Normal"/>
+    <w:basedOn w:val="Binhthng"/>
+    <w:next w:val="Binhthng"/>
     <w:uiPriority w:val="10"/>
     <w:unhideWhenUsed/>
     <w:qFormat/>
@@ -4310,9 +4271,9 @@
       <w:iCs/>
     </w:rPr>
   </w:style>
-  <w:style w:type="paragraph" w:styleId="ListBullet">
+  <w:style w:type="paragraph" w:styleId="Duudong">
     <w:name w:val="List Bullet"/>
-    <w:basedOn w:val="Normal"/>
+    <w:basedOn w:val="Binhthng"/>
     <w:uiPriority w:val="1"/>
     <w:unhideWhenUsed/>
     <w:qFormat/>
@@ -4322,9 +4283,9 @@
       </w:numPr>
     </w:pPr>
   </w:style>
-  <w:style w:type="paragraph" w:styleId="ListNumber">
+  <w:style w:type="paragraph" w:styleId="Sudong">
     <w:name w:val="List Number"/>
-    <w:basedOn w:val="Normal"/>
+    <w:basedOn w:val="Binhthng"/>
     <w:uiPriority w:val="1"/>
     <w:unhideWhenUsed/>
     <w:qFormat/>
@@ -4335,11 +4296,11 @@
       <w:contextualSpacing/>
     </w:pPr>
   </w:style>
-  <w:style w:type="paragraph" w:styleId="Title">
+  <w:style w:type="paragraph" w:styleId="Tiu">
     <w:name w:val="Title"/>
-    <w:basedOn w:val="Normal"/>
-    <w:next w:val="Normal"/>
-    <w:link w:val="TitleChar"/>
+    <w:basedOn w:val="Binhthng"/>
+    <w:next w:val="Binhthng"/>
+    <w:link w:val="TiuChar"/>
     <w:uiPriority w:val="10"/>
     <w:unhideWhenUsed/>
     <w:qFormat/>
@@ -4355,10 +4316,10 @@
       <w:sz w:val="60"/>
     </w:rPr>
   </w:style>
-  <w:style w:type="character" w:customStyle="1" w:styleId="TitleChar">
-    <w:name w:val="Title Char"/>
-    <w:basedOn w:val="DefaultParagraphFont"/>
-    <w:link w:val="Title"/>
+  <w:style w:type="character" w:customStyle="1" w:styleId="TiuChar">
+    <w:name w:val="Tiêu đề Char"/>
+    <w:basedOn w:val="Phngmcinhcuaoanvn"/>
+    <w:link w:val="Tiu"/>
     <w:uiPriority w:val="10"/>
     <w:rPr>
       <w:rFonts w:asciiTheme="majorHAnsi" w:eastAsiaTheme="majorEastAsia" w:hAnsiTheme="majorHAnsi" w:cstheme="majorBidi"/>
@@ -4367,11 +4328,11 @@
       <w:sz w:val="60"/>
     </w:rPr>
   </w:style>
-  <w:style w:type="paragraph" w:styleId="Subtitle">
+  <w:style w:type="paragraph" w:styleId="Tiuphu">
     <w:name w:val="Subtitle"/>
-    <w:basedOn w:val="Normal"/>
-    <w:next w:val="Normal"/>
-    <w:link w:val="SubtitleChar"/>
+    <w:basedOn w:val="Binhthng"/>
+    <w:next w:val="Binhthng"/>
+    <w:link w:val="TiuphuChar"/>
     <w:uiPriority w:val="11"/>
     <w:unhideWhenUsed/>
     <w:qFormat/>
@@ -4388,10 +4349,10 @@
       <w:sz w:val="26"/>
     </w:rPr>
   </w:style>
-  <w:style w:type="character" w:customStyle="1" w:styleId="SubtitleChar">
-    <w:name w:val="Subtitle Char"/>
-    <w:basedOn w:val="DefaultParagraphFont"/>
-    <w:link w:val="Subtitle"/>
+  <w:style w:type="character" w:customStyle="1" w:styleId="TiuphuChar">
+    <w:name w:val="Tiêu đề phụ Char"/>
+    <w:basedOn w:val="Phngmcinhcuaoanvn"/>
+    <w:link w:val="Tiuphu"/>
     <w:uiPriority w:val="11"/>
     <w:rPr>
       <w:rFonts w:asciiTheme="majorHAnsi" w:eastAsiaTheme="majorEastAsia" w:hAnsiTheme="majorHAnsi" w:cstheme="majorBidi"/>
@@ -4399,9 +4360,9 @@
       <w:sz w:val="26"/>
     </w:rPr>
   </w:style>
-  <w:style w:type="character" w:styleId="Emphasis">
+  <w:style w:type="character" w:styleId="Nhnmanh">
     <w:name w:val="Emphasis"/>
-    <w:basedOn w:val="DefaultParagraphFont"/>
+    <w:basedOn w:val="Phngmcinhcuaoanvn"/>
     <w:uiPriority w:val="10"/>
     <w:unhideWhenUsed/>
     <w:qFormat/>
@@ -4411,9 +4372,9 @@
       <w:color w:val="007789" w:themeColor="accent1" w:themeShade="BF"/>
     </w:rPr>
   </w:style>
-  <w:style w:type="paragraph" w:styleId="NoSpacing">
+  <w:style w:type="paragraph" w:styleId="KhngDncch">
     <w:name w:val="No Spacing"/>
-    <w:link w:val="NoSpacingChar"/>
+    <w:link w:val="KhngDncchChar"/>
     <w:uiPriority w:val="1"/>
     <w:unhideWhenUsed/>
     <w:qFormat/>
@@ -4424,21 +4385,21 @@
       <w:color w:val="auto"/>
     </w:rPr>
   </w:style>
-  <w:style w:type="character" w:customStyle="1" w:styleId="NoSpacingChar">
-    <w:name w:val="No Spacing Char"/>
-    <w:basedOn w:val="DefaultParagraphFont"/>
-    <w:link w:val="NoSpacing"/>
+  <w:style w:type="character" w:customStyle="1" w:styleId="KhngDncchChar">
+    <w:name w:val="Không Dãn cách Char"/>
+    <w:basedOn w:val="Phngmcinhcuaoanvn"/>
+    <w:link w:val="KhngDncch"/>
     <w:uiPriority w:val="1"/>
     <w:rPr>
       <w:rFonts w:asciiTheme="minorHAnsi" w:eastAsiaTheme="minorEastAsia" w:hAnsiTheme="minorHAnsi" w:cstheme="minorBidi"/>
       <w:color w:val="auto"/>
     </w:rPr>
   </w:style>
-  <w:style w:type="paragraph" w:styleId="Quote">
+  <w:style w:type="paragraph" w:styleId="Litrichdn">
     <w:name w:val="Quote"/>
-    <w:basedOn w:val="Normal"/>
-    <w:next w:val="Normal"/>
-    <w:link w:val="QuoteChar"/>
+    <w:basedOn w:val="Binhthng"/>
+    <w:next w:val="Binhthng"/>
+    <w:link w:val="LitrichdnChar"/>
     <w:uiPriority w:val="10"/>
     <w:unhideWhenUsed/>
     <w:qFormat/>
@@ -4460,10 +4421,10 @@
       </w14:textFill>
     </w:rPr>
   </w:style>
-  <w:style w:type="character" w:customStyle="1" w:styleId="QuoteChar">
-    <w:name w:val="Quote Char"/>
-    <w:basedOn w:val="DefaultParagraphFont"/>
-    <w:link w:val="Quote"/>
+  <w:style w:type="character" w:customStyle="1" w:styleId="LitrichdnChar">
+    <w:name w:val="Lời trích dẫn Char"/>
+    <w:basedOn w:val="Phngmcinhcuaoanvn"/>
+    <w:link w:val="Litrichdn"/>
     <w:uiPriority w:val="10"/>
     <w:rPr>
       <w:i/>
@@ -4479,10 +4440,10 @@
       </w14:textFill>
     </w:rPr>
   </w:style>
-  <w:style w:type="paragraph" w:styleId="TOCHeading">
+  <w:style w:type="paragraph" w:styleId="uMucluc">
     <w:name w:val="TOC Heading"/>
-    <w:basedOn w:val="Heading1"/>
-    <w:next w:val="Normal"/>
+    <w:basedOn w:val="u1"/>
+    <w:next w:val="Binhthng"/>
     <w:uiPriority w:val="39"/>
     <w:unhideWhenUsed/>
     <w:qFormat/>
@@ -4491,10 +4452,10 @@
       <w:outlineLvl w:val="9"/>
     </w:pPr>
   </w:style>
-  <w:style w:type="paragraph" w:styleId="Footer">
+  <w:style w:type="paragraph" w:styleId="Chntrang">
     <w:name w:val="footer"/>
-    <w:basedOn w:val="Normal"/>
-    <w:link w:val="FooterChar"/>
+    <w:basedOn w:val="Binhthng"/>
+    <w:link w:val="ChntrangChar"/>
     <w:uiPriority w:val="99"/>
     <w:unhideWhenUsed/>
     <w:pPr>
@@ -4506,20 +4467,20 @@
       <w:sz w:val="16"/>
     </w:rPr>
   </w:style>
-  <w:style w:type="character" w:customStyle="1" w:styleId="FooterChar">
-    <w:name w:val="Footer Char"/>
-    <w:basedOn w:val="DefaultParagraphFont"/>
-    <w:link w:val="Footer"/>
+  <w:style w:type="character" w:customStyle="1" w:styleId="ChntrangChar">
+    <w:name w:val="Chân trang Char"/>
+    <w:basedOn w:val="Phngmcinhcuaoanvn"/>
+    <w:link w:val="Chntrang"/>
     <w:uiPriority w:val="99"/>
     <w:rPr>
       <w:caps/>
       <w:sz w:val="16"/>
     </w:rPr>
   </w:style>
-  <w:style w:type="paragraph" w:styleId="TOC3">
+  <w:style w:type="paragraph" w:styleId="Mucluc3">
     <w:name w:val="toc 3"/>
-    <w:basedOn w:val="Normal"/>
-    <w:next w:val="Normal"/>
+    <w:basedOn w:val="Binhthng"/>
+    <w:next w:val="Binhthng"/>
     <w:autoRedefine/>
     <w:uiPriority w:val="39"/>
     <w:unhideWhenUsed/>
@@ -4532,9 +4493,9 @@
       <w:iCs/>
     </w:rPr>
   </w:style>
-  <w:style w:type="character" w:styleId="Hyperlink">
+  <w:style w:type="character" w:styleId="Siuktni">
     <w:name w:val="Hyperlink"/>
-    <w:basedOn w:val="DefaultParagraphFont"/>
+    <w:basedOn w:val="Phngmcinhcuaoanvn"/>
     <w:uiPriority w:val="99"/>
     <w:unhideWhenUsed/>
     <w:rPr>
@@ -4542,10 +4503,10 @@
       <w:u w:val="single"/>
     </w:rPr>
   </w:style>
-  <w:style w:type="paragraph" w:styleId="TOC1">
+  <w:style w:type="paragraph" w:styleId="Mucluc1">
     <w:name w:val="toc 1"/>
-    <w:basedOn w:val="Normal"/>
-    <w:next w:val="Normal"/>
+    <w:basedOn w:val="Binhthng"/>
+    <w:next w:val="Binhthng"/>
     <w:autoRedefine/>
     <w:uiPriority w:val="39"/>
     <w:unhideWhenUsed/>
@@ -4553,10 +4514,10 @@
       <w:spacing w:after="100"/>
     </w:pPr>
   </w:style>
-  <w:style w:type="paragraph" w:styleId="TOC2">
+  <w:style w:type="paragraph" w:styleId="Mucluc2">
     <w:name w:val="toc 2"/>
-    <w:basedOn w:val="Normal"/>
-    <w:next w:val="Normal"/>
+    <w:basedOn w:val="Binhthng"/>
+    <w:next w:val="Binhthng"/>
     <w:autoRedefine/>
     <w:uiPriority w:val="39"/>
     <w:unhideWhenUsed/>
@@ -4565,10 +4526,10 @@
       <w:ind w:left="200"/>
     </w:pPr>
   </w:style>
-  <w:style w:type="paragraph" w:styleId="BalloonText">
+  <w:style w:type="paragraph" w:styleId="Bongchuthich">
     <w:name w:val="Balloon Text"/>
-    <w:basedOn w:val="Normal"/>
-    <w:link w:val="BalloonTextChar"/>
+    <w:basedOn w:val="Binhthng"/>
+    <w:link w:val="BongchuthichChar"/>
     <w:uiPriority w:val="99"/>
     <w:semiHidden/>
     <w:unhideWhenUsed/>
@@ -4580,10 +4541,10 @@
       <w:sz w:val="16"/>
     </w:rPr>
   </w:style>
-  <w:style w:type="character" w:customStyle="1" w:styleId="BalloonTextChar">
-    <w:name w:val="Balloon Text Char"/>
-    <w:basedOn w:val="DefaultParagraphFont"/>
-    <w:link w:val="BalloonText"/>
+  <w:style w:type="character" w:customStyle="1" w:styleId="BongchuthichChar">
+    <w:name w:val="Bóng chú thích Char"/>
+    <w:basedOn w:val="Phngmcinhcuaoanvn"/>
+    <w:link w:val="Bongchuthich"/>
     <w:uiPriority w:val="99"/>
     <w:semiHidden/>
     <w:rPr>
@@ -4591,41 +4552,41 @@
       <w:sz w:val="16"/>
     </w:rPr>
   </w:style>
-  <w:style w:type="paragraph" w:styleId="Bibliography">
+  <w:style w:type="paragraph" w:styleId="DanhmucTailiuThamkhao">
     <w:name w:val="Bibliography"/>
-    <w:basedOn w:val="Normal"/>
-    <w:next w:val="Normal"/>
+    <w:basedOn w:val="Binhthng"/>
+    <w:next w:val="Binhthng"/>
     <w:uiPriority w:val="39"/>
     <w:unhideWhenUsed/>
   </w:style>
-  <w:style w:type="paragraph" w:styleId="Header">
+  <w:style w:type="paragraph" w:styleId="utrang">
     <w:name w:val="header"/>
-    <w:basedOn w:val="Normal"/>
-    <w:link w:val="HeaderChar"/>
+    <w:basedOn w:val="Binhthng"/>
+    <w:link w:val="utrangChar"/>
     <w:uiPriority w:val="99"/>
     <w:unhideWhenUsed/>
     <w:pPr>
       <w:spacing w:before="0" w:after="0" w:line="240" w:lineRule="auto"/>
     </w:pPr>
   </w:style>
-  <w:style w:type="character" w:customStyle="1" w:styleId="HeaderChar">
-    <w:name w:val="Header Char"/>
-    <w:basedOn w:val="DefaultParagraphFont"/>
-    <w:link w:val="Header"/>
+  <w:style w:type="character" w:customStyle="1" w:styleId="utrangChar">
+    <w:name w:val="Đầu trang Char"/>
+    <w:basedOn w:val="Phngmcinhcuaoanvn"/>
+    <w:link w:val="utrang"/>
     <w:uiPriority w:val="99"/>
   </w:style>
-  <w:style w:type="paragraph" w:styleId="NormalIndent">
+  <w:style w:type="paragraph" w:styleId="ThutlBinhthng">
     <w:name w:val="Normal Indent"/>
-    <w:basedOn w:val="Normal"/>
+    <w:basedOn w:val="Binhthng"/>
     <w:uiPriority w:val="99"/>
     <w:unhideWhenUsed/>
     <w:pPr>
       <w:ind w:left="720"/>
     </w:pPr>
   </w:style>
-  <w:style w:type="character" w:styleId="PlaceholderText">
+  <w:style w:type="character" w:styleId="VnbanChdanhsn">
     <w:name w:val="Placeholder Text"/>
-    <w:basedOn w:val="DefaultParagraphFont"/>
+    <w:basedOn w:val="Phngmcinhcuaoanvn"/>
     <w:uiPriority w:val="99"/>
     <w:semiHidden/>
     <w:rPr>
@@ -4634,7 +4595,7 @@
   </w:style>
   <w:style w:type="table" w:customStyle="1" w:styleId="ReportTable">
     <w:name w:val="Report Table"/>
-    <w:basedOn w:val="TableNormal"/>
+    <w:basedOn w:val="BangThngthng"/>
     <w:uiPriority w:val="99"/>
     <w:pPr>
       <w:spacing w:before="60" w:after="60" w:line="240" w:lineRule="auto"/>
@@ -4676,9 +4637,9 @@
       </w:pPr>
     </w:tblStylePr>
   </w:style>
-  <w:style w:type="table" w:styleId="TableGrid">
+  <w:style w:type="table" w:styleId="LiBang">
     <w:name w:val="Table Grid"/>
-    <w:basedOn w:val="TableNormal"/>
+    <w:basedOn w:val="BangThngthng"/>
     <w:uiPriority w:val="59"/>
     <w:pPr>
       <w:spacing w:before="0" w:after="0" w:line="240" w:lineRule="auto"/>
@@ -4694,9 +4655,9 @@
       </w:tblBorders>
     </w:tblPr>
   </w:style>
-  <w:style w:type="character" w:styleId="Strong">
+  <w:style w:type="character" w:styleId="Manh">
     <w:name w:val="Strong"/>
-    <w:basedOn w:val="DefaultParagraphFont"/>
+    <w:basedOn w:val="Phngmcinhcuaoanvn"/>
     <w:uiPriority w:val="22"/>
     <w:qFormat/>
     <w:rsid w:val="00274985"/>
@@ -4705,9 +4666,9 @@
       <w:bCs/>
     </w:rPr>
   </w:style>
-  <w:style w:type="paragraph" w:styleId="ListParagraph">
+  <w:style w:type="paragraph" w:styleId="oancuaDanhsach">
     <w:name w:val="List Paragraph"/>
-    <w:basedOn w:val="Normal"/>
+    <w:basedOn w:val="Binhthng"/>
     <w:uiPriority w:val="34"/>
     <w:semiHidden/>
     <w:qFormat/>
@@ -4717,9 +4678,9 @@
       <w:contextualSpacing/>
     </w:pPr>
   </w:style>
-  <w:style w:type="table" w:styleId="GridTable1Light-Accent2">
+  <w:style w:type="table" w:styleId="BangLi1Nhat-Nhnmanh2">
     <w:name w:val="Grid Table 1 Light Accent 2"/>
-    <w:basedOn w:val="TableNormal"/>
+    <w:basedOn w:val="BangThngthng"/>
     <w:uiPriority w:val="46"/>
     <w:rsid w:val="009D521A"/>
     <w:pPr>
@@ -4774,9 +4735,9 @@
       </w:rPr>
     </w:tblStylePr>
   </w:style>
-  <w:style w:type="table" w:styleId="GridTable1Light-Accent1">
+  <w:style w:type="table" w:styleId="BangLi1Nhat-Nhnmanh1">
     <w:name w:val="Grid Table 1 Light Accent 1"/>
-    <w:basedOn w:val="TableNormal"/>
+    <w:basedOn w:val="BangThngthng"/>
     <w:uiPriority w:val="46"/>
     <w:rsid w:val="009D521A"/>
     <w:pPr>
@@ -4831,9 +4792,9 @@
       </w:rPr>
     </w:tblStylePr>
   </w:style>
-  <w:style w:type="table" w:styleId="GridTable1Light-Accent4">
+  <w:style w:type="table" w:styleId="BangLi1Nhat-Nhnmanh4">
     <w:name w:val="Grid Table 1 Light Accent 4"/>
-    <w:basedOn w:val="TableNormal"/>
+    <w:basedOn w:val="BangThngthng"/>
     <w:uiPriority w:val="46"/>
     <w:rsid w:val="009D521A"/>
     <w:pPr>
@@ -4888,9 +4849,9 @@
       </w:rPr>
     </w:tblStylePr>
   </w:style>
-  <w:style w:type="table" w:styleId="GridTable1Light">
+  <w:style w:type="table" w:styleId="LiBng1Nhat">
     <w:name w:val="Grid Table 1 Light"/>
-    <w:basedOn w:val="TableNormal"/>
+    <w:basedOn w:val="BangThngthng"/>
     <w:uiPriority w:val="46"/>
     <w:rsid w:val="009D521A"/>
     <w:pPr>
@@ -4945,9 +4906,9 @@
       </w:rPr>
     </w:tblStylePr>
   </w:style>
-  <w:style w:type="table" w:styleId="ListTable3-Accent5">
+  <w:style w:type="table" w:styleId="DanhschBng3-Nhnmanh5">
     <w:name w:val="List Table 3 Accent 5"/>
-    <w:basedOn w:val="TableNormal"/>
+    <w:basedOn w:val="BangThngthng"/>
     <w:uiPriority w:val="48"/>
     <w:rsid w:val="009D521A"/>
     <w:pPr>
@@ -5398,7 +5359,7 @@
 </file>
 
 <file path=customXml/itemProps3.xml><?xml version="1.0" encoding="utf-8"?>
-<ds:datastoreItem xmlns:ds="http://schemas.openxmlformats.org/officeDocument/2006/customXml" ds:itemID="{3E29989A-AE58-4C23-9041-3D913E528EE5}">
+<ds:datastoreItem xmlns:ds="http://schemas.openxmlformats.org/officeDocument/2006/customXml" ds:itemID="{521F5B0E-4E51-4673-8D60-E0CCCC87EFA2}">
   <ds:schemaRefs>
     <ds:schemaRef ds:uri="http://schemas.openxmlformats.org/officeDocument/2006/bibliography"/>
   </ds:schemaRefs>

</xml_diff>